<commit_message>
Added Rice codec. Cleaned up working directory.
Former-commit-id: b348388692a61ed80ae747279fa27c9825b57bba
</commit_message>
<xml_diff>
--- a/clipboard/wXXXXX_CfE_GenomeCompression.docx
+++ b/clipboard/wXXXXX_CfE_GenomeCompression.docx
@@ -619,8 +619,6 @@
         </w:rPr>
         <w:t>information</w:t>
       </w:r>
-      <w:bookmarkStart w:id="0" w:name="_GoBack"/>
-      <w:bookmarkEnd w:id="0"/>
       <w:r>
         <w:rPr>
           <w:color w:val="000000"/>
@@ -673,6 +671,7 @@
           <w:id w:val="-1815484690"/>
           <w:citation/>
         </w:sdtPr>
+        <w:sdtEndPr/>
         <w:sdtContent>
           <w:r>
             <w:fldChar w:fldCharType="begin"/>
@@ -706,6 +705,7 @@
           <w:id w:val="2038846903"/>
           <w:citation/>
         </w:sdtPr>
+        <w:sdtEndPr/>
         <w:sdtContent>
           <w:r>
             <w:fldChar w:fldCharType="begin"/>
@@ -829,6 +829,7 @@
           <w:id w:val="633139235"/>
           <w:citation/>
         </w:sdtPr>
+        <w:sdtEndPr/>
         <w:sdtContent>
           <w:r>
             <w:rPr>
@@ -2137,6 +2138,7 @@
           <w:id w:val="1742679363"/>
           <w:citation/>
         </w:sdtPr>
+        <w:sdtEndPr/>
         <w:sdtContent>
           <w:r>
             <w:rPr>
@@ -2199,160 +2201,6 @@
     </w:p>
     <w:p>
       <w:pPr>
-        <w:pStyle w:val="Heading3"/>
-      </w:pPr>
-      <w:r>
-        <w:t>Test Procedure</w:t>
-      </w:r>
-      <w:r>
-        <w:t>s</w:t>
-      </w:r>
-    </w:p>
-    <w:p>
-      <w:pPr>
-        <w:rPr>
-          <w:lang w:val="en-GB" w:eastAsia="ja-JP"/>
-        </w:rPr>
-      </w:pPr>
-      <w:r>
-        <w:rPr>
-          <w:lang w:val="en-GB" w:eastAsia="ja-JP"/>
-        </w:rPr>
-        <w:t>Su</w:t>
-      </w:r>
-      <w:r>
-        <w:rPr>
-          <w:lang w:val="en-GB" w:eastAsia="ja-JP"/>
-        </w:rPr>
-        <w:t>b</w:t>
-      </w:r>
-      <w:r>
-        <w:rPr>
-          <w:lang w:val="en-GB" w:eastAsia="ja-JP"/>
-        </w:rPr>
-        <w:t>m</w:t>
-      </w:r>
-      <w:r>
-        <w:rPr>
-          <w:lang w:val="en-GB" w:eastAsia="ja-JP"/>
-        </w:rPr>
-        <w:t>ission</w:t>
-      </w:r>
-      <w:r>
-        <w:rPr>
-          <w:lang w:val="en-GB" w:eastAsia="ja-JP"/>
-        </w:rPr>
-        <w:t>s</w:t>
-      </w:r>
-      <w:r>
-        <w:rPr>
-          <w:lang w:val="en-GB" w:eastAsia="ja-JP"/>
-        </w:rPr>
-        <w:t xml:space="preserve"> shall describe per each tool:</w:t>
-      </w:r>
-    </w:p>
-    <w:p>
-      <w:pPr>
-        <w:pStyle w:val="ListParagraph"/>
-        <w:numPr>
-          <w:ilvl w:val="0"/>
-          <w:numId w:val="5"/>
-        </w:numPr>
-        <w:rPr>
-          <w:lang w:val="en-GB" w:eastAsia="ja-JP"/>
-        </w:rPr>
-      </w:pPr>
-      <w:r>
-        <w:rPr>
-          <w:lang w:val="en-GB" w:eastAsia="ja-JP"/>
-        </w:rPr>
-        <w:t>Supported platforms (HW</w:t>
-      </w:r>
-      <w:r>
-        <w:rPr>
-          <w:lang w:val="en-GB" w:eastAsia="ja-JP"/>
-        </w:rPr>
-        <w:t xml:space="preserve"> requirements</w:t>
-      </w:r>
-      <w:r>
-        <w:rPr>
-          <w:lang w:val="en-GB" w:eastAsia="ja-JP"/>
-        </w:rPr>
-        <w:t xml:space="preserve"> and OS)</w:t>
-      </w:r>
-    </w:p>
-    <w:p>
-      <w:pPr>
-        <w:pStyle w:val="ListParagraph"/>
-        <w:numPr>
-          <w:ilvl w:val="0"/>
-          <w:numId w:val="5"/>
-        </w:numPr>
-        <w:rPr>
-          <w:lang w:val="en-GB" w:eastAsia="ja-JP"/>
-        </w:rPr>
-      </w:pPr>
-      <w:r>
-        <w:rPr>
-          <w:lang w:val="en-GB" w:eastAsia="ja-JP"/>
-        </w:rPr>
-        <w:t>Configuration parameters (if any)</w:t>
-      </w:r>
-    </w:p>
-    <w:p>
-      <w:pPr>
-        <w:pStyle w:val="ListParagraph"/>
-        <w:numPr>
-          <w:ilvl w:val="0"/>
-          <w:numId w:val="5"/>
-        </w:numPr>
-        <w:rPr>
-          <w:lang w:val="en-GB" w:eastAsia="ja-JP"/>
-        </w:rPr>
-      </w:pPr>
-      <w:r>
-        <w:rPr>
-          <w:lang w:val="en-GB" w:eastAsia="ja-JP"/>
-        </w:rPr>
-        <w:t>Any other information needed to run the decoding process</w:t>
-      </w:r>
-    </w:p>
-    <w:p>
-      <w:pPr>
-        <w:rPr>
-          <w:lang w:val="en-GB" w:eastAsia="ja-JP"/>
-        </w:rPr>
-      </w:pPr>
-    </w:p>
-    <w:p>
-      <w:pPr>
-        <w:jc w:val="both"/>
-        <w:rPr>
-          <w:lang w:val="en-GB" w:eastAsia="ja-JP"/>
-        </w:rPr>
-      </w:pPr>
-      <w:r>
-        <w:rPr>
-          <w:lang w:val="en-GB" w:eastAsia="ja-JP"/>
-        </w:rPr>
-        <w:t>The test procedure will require sorting of the decoded FastQ by means of a tool developed by MPEG (source code will be available for inspection).</w:t>
-      </w:r>
-      <w:r>
-        <w:rPr>
-          <w:lang w:val="en-GB" w:eastAsia="ja-JP"/>
-        </w:rPr>
-        <w:t xml:space="preserve"> After sorting the decoded FastQ files shall be bit identical to the original input files.</w:t>
-      </w:r>
-    </w:p>
-    <w:p>
-      <w:pPr>
-        <w:rPr>
-          <w:lang w:val="en-GB" w:eastAsia="ja-JP"/>
-        </w:rPr>
-      </w:pPr>
-    </w:p>
-    <w:p>
-      <w:pPr>
         <w:pStyle w:val="Heading2"/>
       </w:pPr>
       <w:r>
@@ -2513,6 +2361,7 @@
           <w:id w:val="98463978"/>
           <w:citation/>
         </w:sdtPr>
+        <w:sdtEndPr/>
         <w:sdtContent>
           <w:r>
             <w:rPr>
@@ -2569,112 +2418,6 @@
     </w:p>
     <w:p>
       <w:pPr>
-        <w:pStyle w:val="Heading3"/>
-      </w:pPr>
-      <w:r>
-        <w:t>Test Procedure</w:t>
-      </w:r>
-    </w:p>
-    <w:p>
-      <w:pPr>
-        <w:rPr>
-          <w:lang w:val="en-GB" w:eastAsia="ja-JP"/>
-        </w:rPr>
-      </w:pPr>
-      <w:r>
-        <w:rPr>
-          <w:lang w:val="en-GB" w:eastAsia="ja-JP"/>
-        </w:rPr>
-        <w:t>Submissions shall describe per each tool:</w:t>
-      </w:r>
-    </w:p>
-    <w:p>
-      <w:pPr>
-        <w:pStyle w:val="ListParagraph"/>
-        <w:numPr>
-          <w:ilvl w:val="0"/>
-          <w:numId w:val="6"/>
-        </w:numPr>
-        <w:rPr>
-          <w:lang w:val="en-GB" w:eastAsia="ja-JP"/>
-        </w:rPr>
-      </w:pPr>
-      <w:r>
-        <w:rPr>
-          <w:lang w:val="en-GB" w:eastAsia="ja-JP"/>
-        </w:rPr>
-        <w:t xml:space="preserve">Supported platforms (HW </w:t>
-      </w:r>
-      <w:r>
-        <w:rPr>
-          <w:lang w:val="en-GB" w:eastAsia="ja-JP"/>
-        </w:rPr>
-        <w:t xml:space="preserve">requirements </w:t>
-      </w:r>
-      <w:r>
-        <w:rPr>
-          <w:lang w:val="en-GB" w:eastAsia="ja-JP"/>
-        </w:rPr>
-        <w:t>and OS)</w:t>
-      </w:r>
-    </w:p>
-    <w:p>
-      <w:pPr>
-        <w:pStyle w:val="ListParagraph"/>
-        <w:numPr>
-          <w:ilvl w:val="0"/>
-          <w:numId w:val="6"/>
-        </w:numPr>
-        <w:rPr>
-          <w:lang w:val="en-GB" w:eastAsia="ja-JP"/>
-        </w:rPr>
-      </w:pPr>
-      <w:r>
-        <w:rPr>
-          <w:lang w:val="en-GB" w:eastAsia="ja-JP"/>
-        </w:rPr>
-        <w:t>Configuration parameters (if any)</w:t>
-      </w:r>
-    </w:p>
-    <w:p>
-      <w:pPr>
-        <w:pStyle w:val="ListParagraph"/>
-        <w:numPr>
-          <w:ilvl w:val="0"/>
-          <w:numId w:val="6"/>
-        </w:numPr>
-        <w:rPr>
-          <w:lang w:val="en-GB" w:eastAsia="ja-JP"/>
-        </w:rPr>
-      </w:pPr>
-      <w:r>
-        <w:rPr>
-          <w:lang w:val="en-GB" w:eastAsia="ja-JP"/>
-        </w:rPr>
-        <w:t>Any other information needed to run the decoding process</w:t>
-      </w:r>
-    </w:p>
-    <w:p>
-      <w:pPr>
-        <w:rPr>
-          <w:lang w:val="en-GB" w:eastAsia="ja-JP"/>
-        </w:rPr>
-      </w:pPr>
-      <w:r>
-        <w:rPr>
-          <w:lang w:val="en-GB" w:eastAsia="ja-JP"/>
-        </w:rPr>
-        <w:t>Decoded files shall be bit identical to the original files</w:t>
-      </w:r>
-      <w:r>
-        <w:rPr>
-          <w:lang w:val="en-GB" w:eastAsia="ja-JP"/>
-        </w:rPr>
-        <w:t>.</w:t>
-      </w:r>
-    </w:p>
-    <w:p>
-      <w:pPr>
         <w:pStyle w:val="Heading1"/>
         <w:tabs>
           <w:tab w:val="clear" w:pos="450"/>
@@ -2799,7 +2542,6 @@
           <w:color w:val="000000"/>
           <w:szCs w:val="24"/>
         </w:rPr>
-        <w:lastRenderedPageBreak/>
         <w:t xml:space="preserve">Output </w:t>
       </w:r>
       <w:proofErr w:type="spellStart"/>
@@ -2824,6 +2566,13 @@
           <w:szCs w:val="24"/>
         </w:rPr>
         <w:t>size</w:t>
+      </w:r>
+      <w:r>
+        <w:rPr>
+          <w:color w:val="000000"/>
+          <w:szCs w:val="24"/>
+        </w:rPr>
+        <w:t xml:space="preserve"> for lossless compression</w:t>
       </w:r>
     </w:p>
     <w:p>
@@ -3019,14 +2768,14 @@
           <w:color w:val="000000"/>
           <w:szCs w:val="24"/>
         </w:rPr>
-        <w:t>A description of the platform used to run the decoding process (HW, OS, etc.)</w:t>
-      </w:r>
-      <w:r>
-        <w:rPr>
-          <w:color w:val="000000"/>
-          <w:szCs w:val="24"/>
-        </w:rPr>
-        <w:tab/>
+        <w:t>A description of the platform used to run the d</w:t>
+      </w:r>
+      <w:r>
+        <w:rPr>
+          <w:color w:val="000000"/>
+          <w:szCs w:val="24"/>
+        </w:rPr>
+        <w:t>ecoding process (HW, OS, etc.)</w:t>
       </w:r>
     </w:p>
     <w:p>
@@ -3152,6 +2901,7 @@
           <w:color w:val="000000"/>
           <w:szCs w:val="24"/>
         </w:rPr>
+        <w:lastRenderedPageBreak/>
         <w:t>T</w:t>
       </w:r>
       <w:r>
@@ -3298,6 +3048,58 @@
           <w:numId w:val="4"/>
         </w:numPr>
         <w:spacing w:before="120" w:after="0" w:line="240" w:lineRule="auto"/>
+        <w:jc w:val="both"/>
+        <w:rPr>
+          <w:lang w:val="en-GB" w:eastAsia="ja-JP"/>
+        </w:rPr>
+      </w:pPr>
+      <w:r>
+        <w:rPr>
+          <w:lang w:val="en-GB" w:eastAsia="ja-JP"/>
+        </w:rPr>
+        <w:t xml:space="preserve">Supported </w:t>
+      </w:r>
+      <w:r>
+        <w:rPr>
+          <w:color w:val="000000"/>
+          <w:szCs w:val="24"/>
+        </w:rPr>
+        <w:t>platforms</w:t>
+      </w:r>
+      <w:r>
+        <w:rPr>
+          <w:lang w:val="en-GB" w:eastAsia="ja-JP"/>
+        </w:rPr>
+        <w:t xml:space="preserve"> (HW requirements and OS)</w:t>
+      </w:r>
+    </w:p>
+    <w:p>
+      <w:pPr>
+        <w:numPr>
+          <w:ilvl w:val="1"/>
+          <w:numId w:val="4"/>
+        </w:numPr>
+        <w:spacing w:before="120" w:after="0" w:line="240" w:lineRule="auto"/>
+        <w:jc w:val="both"/>
+        <w:rPr>
+          <w:color w:val="000000"/>
+          <w:szCs w:val="24"/>
+        </w:rPr>
+      </w:pPr>
+      <w:r>
+        <w:rPr>
+          <w:lang w:val="en-GB" w:eastAsia="ja-JP"/>
+        </w:rPr>
+        <w:t>Configuration parameters (if any)</w:t>
+      </w:r>
+    </w:p>
+    <w:p>
+      <w:pPr>
+        <w:numPr>
+          <w:ilvl w:val="1"/>
+          <w:numId w:val="4"/>
+        </w:numPr>
+        <w:spacing w:before="120" w:after="0" w:line="240" w:lineRule="auto"/>
         <w:rPr>
           <w:color w:val="000000"/>
           <w:szCs w:val="24"/>
@@ -3336,18 +3138,272 @@
           <w:color w:val="000000"/>
           <w:szCs w:val="24"/>
         </w:rPr>
-        <w:t xml:space="preserve"> decoder. </w:t>
-      </w:r>
-    </w:p>
-    <w:p>
-      <w:pPr>
+        <w:t xml:space="preserve"> decoder</w:t>
+      </w:r>
+    </w:p>
+    <w:p>
+      <w:pPr>
+        <w:numPr>
+          <w:ilvl w:val="1"/>
+          <w:numId w:val="4"/>
+        </w:numPr>
         <w:spacing w:before="120" w:after="0" w:line="240" w:lineRule="auto"/>
         <w:rPr>
           <w:color w:val="000000"/>
           <w:szCs w:val="24"/>
+        </w:rPr>
+      </w:pPr>
+      <w:r>
+        <w:rPr>
+          <w:lang w:val="en-GB" w:eastAsia="ja-JP"/>
+        </w:rPr>
+        <w:t>Any other information needed to run the decoding process</w:t>
+      </w:r>
+    </w:p>
+    <w:p>
+      <w:pPr>
+        <w:numPr>
+          <w:ilvl w:val="1"/>
+          <w:numId w:val="4"/>
+        </w:numPr>
+        <w:spacing w:before="120" w:after="0" w:line="240" w:lineRule="auto"/>
+        <w:rPr>
+          <w:color w:val="000000"/>
+          <w:szCs w:val="24"/>
           <w:highlight w:val="yellow"/>
         </w:rPr>
       </w:pPr>
+      <w:r>
+        <w:rPr>
+          <w:highlight w:val="yellow"/>
+          <w:lang w:val="en-GB" w:eastAsia="ja-JP"/>
+        </w:rPr>
+        <w:t>S</w:t>
+      </w:r>
+      <w:r>
+        <w:rPr>
+          <w:highlight w:val="yellow"/>
+          <w:lang w:val="en-GB" w:eastAsia="ja-JP"/>
+        </w:rPr>
+        <w:t>upport for any feature</w:t>
+      </w:r>
+      <w:r>
+        <w:rPr>
+          <w:highlight w:val="yellow"/>
+          <w:lang w:val="en-GB" w:eastAsia="ja-JP"/>
+        </w:rPr>
+        <w:t xml:space="preserve"> such as:</w:t>
+      </w:r>
+    </w:p>
+    <w:p>
+      <w:pPr>
+        <w:numPr>
+          <w:ilvl w:val="2"/>
+          <w:numId w:val="4"/>
+        </w:numPr>
+        <w:spacing w:before="120" w:after="0" w:line="240" w:lineRule="auto"/>
+        <w:rPr>
+          <w:color w:val="000000"/>
+          <w:szCs w:val="24"/>
+          <w:highlight w:val="yellow"/>
+        </w:rPr>
+      </w:pPr>
+      <w:r>
+        <w:rPr>
+          <w:color w:val="000000"/>
+          <w:szCs w:val="24"/>
+          <w:highlight w:val="yellow"/>
+        </w:rPr>
+        <w:t>Non sequential access</w:t>
+      </w:r>
+    </w:p>
+    <w:p>
+      <w:pPr>
+        <w:numPr>
+          <w:ilvl w:val="3"/>
+          <w:numId w:val="4"/>
+        </w:numPr>
+        <w:spacing w:before="120" w:after="0" w:line="240" w:lineRule="auto"/>
+        <w:rPr>
+          <w:color w:val="000000"/>
+          <w:szCs w:val="24"/>
+          <w:highlight w:val="yellow"/>
+        </w:rPr>
+      </w:pPr>
+      <w:r>
+        <w:rPr>
+          <w:color w:val="000000"/>
+          <w:szCs w:val="24"/>
+          <w:highlight w:val="yellow"/>
+        </w:rPr>
+        <w:t>Example: extract all the reads (and the associated metadata such as QS or identifiers) that map within a given interval of the reference genome</w:t>
+      </w:r>
+    </w:p>
+    <w:p>
+      <w:pPr>
+        <w:numPr>
+          <w:ilvl w:val="2"/>
+          <w:numId w:val="4"/>
+        </w:numPr>
+        <w:spacing w:before="120" w:after="0" w:line="240" w:lineRule="auto"/>
+        <w:rPr>
+          <w:color w:val="000000"/>
+          <w:szCs w:val="24"/>
+          <w:highlight w:val="yellow"/>
+        </w:rPr>
+      </w:pPr>
+      <w:r>
+        <w:rPr>
+          <w:color w:val="000000"/>
+          <w:szCs w:val="24"/>
+          <w:highlight w:val="yellow"/>
+        </w:rPr>
+        <w:t>Support of more than 5 symbols (A, C, G, T, N) alphabets</w:t>
+      </w:r>
+    </w:p>
+    <w:p>
+      <w:pPr>
+        <w:numPr>
+          <w:ilvl w:val="2"/>
+          <w:numId w:val="4"/>
+        </w:numPr>
+        <w:spacing w:before="120" w:after="0" w:line="240" w:lineRule="auto"/>
+        <w:rPr>
+          <w:color w:val="000000"/>
+          <w:szCs w:val="24"/>
+          <w:highlight w:val="yellow"/>
+        </w:rPr>
+      </w:pPr>
+      <w:r>
+        <w:rPr>
+          <w:color w:val="000000"/>
+          <w:szCs w:val="24"/>
+          <w:highlight w:val="yellow"/>
+        </w:rPr>
+        <w:t xml:space="preserve">Encoding of additional metadata (extensibility) </w:t>
+      </w:r>
+    </w:p>
+    <w:p>
+      <w:pPr>
+        <w:numPr>
+          <w:ilvl w:val="2"/>
+          <w:numId w:val="4"/>
+        </w:numPr>
+        <w:spacing w:before="120" w:after="0" w:line="240" w:lineRule="auto"/>
+        <w:rPr>
+          <w:color w:val="000000"/>
+          <w:szCs w:val="24"/>
+          <w:highlight w:val="yellow"/>
+        </w:rPr>
+      </w:pPr>
+      <w:proofErr w:type="spellStart"/>
+      <w:r>
+        <w:rPr>
+          <w:color w:val="000000"/>
+          <w:szCs w:val="24"/>
+          <w:highlight w:val="yellow"/>
+        </w:rPr>
+        <w:t>Lossy</w:t>
+      </w:r>
+      <w:proofErr w:type="spellEnd"/>
+      <w:r>
+        <w:rPr>
+          <w:color w:val="000000"/>
+          <w:szCs w:val="24"/>
+          <w:highlight w:val="yellow"/>
+        </w:rPr>
+        <w:t xml:space="preserve"> compression of</w:t>
+      </w:r>
+    </w:p>
+    <w:p>
+      <w:pPr>
+        <w:numPr>
+          <w:ilvl w:val="3"/>
+          <w:numId w:val="4"/>
+        </w:numPr>
+        <w:spacing w:before="120" w:after="0" w:line="240" w:lineRule="auto"/>
+        <w:rPr>
+          <w:color w:val="000000"/>
+          <w:szCs w:val="24"/>
+          <w:highlight w:val="yellow"/>
+        </w:rPr>
+      </w:pPr>
+      <w:r>
+        <w:rPr>
+          <w:color w:val="000000"/>
+          <w:szCs w:val="24"/>
+          <w:highlight w:val="yellow"/>
+        </w:rPr>
+        <w:t>Quality scores</w:t>
+      </w:r>
+    </w:p>
+    <w:p>
+      <w:pPr>
+        <w:numPr>
+          <w:ilvl w:val="3"/>
+          <w:numId w:val="4"/>
+        </w:numPr>
+        <w:spacing w:before="120" w:after="0" w:line="240" w:lineRule="auto"/>
+        <w:rPr>
+          <w:color w:val="000000"/>
+          <w:szCs w:val="24"/>
+          <w:highlight w:val="yellow"/>
+        </w:rPr>
+      </w:pPr>
+      <w:r>
+        <w:rPr>
+          <w:color w:val="000000"/>
+          <w:szCs w:val="24"/>
+          <w:highlight w:val="yellow"/>
+        </w:rPr>
+        <w:t>Reads identifiers</w:t>
+      </w:r>
+    </w:p>
+    <w:p>
+      <w:pPr>
+        <w:spacing w:before="120" w:after="0" w:line="240" w:lineRule="auto"/>
+        <w:ind w:left="1800"/>
+        <w:rPr>
+          <w:color w:val="000000"/>
+          <w:szCs w:val="24"/>
+        </w:rPr>
+      </w:pPr>
+      <w:r>
+        <w:rPr>
+          <w:color w:val="000000"/>
+          <w:szCs w:val="24"/>
+          <w:highlight w:val="yellow"/>
+        </w:rPr>
+        <w:t xml:space="preserve">Information on the </w:t>
+      </w:r>
+      <w:proofErr w:type="spellStart"/>
+      <w:r>
+        <w:rPr>
+          <w:color w:val="000000"/>
+          <w:szCs w:val="24"/>
+          <w:highlight w:val="yellow"/>
+        </w:rPr>
+        <w:t>lossy</w:t>
+      </w:r>
+      <w:proofErr w:type="spellEnd"/>
+      <w:r>
+        <w:rPr>
+          <w:color w:val="000000"/>
+          <w:szCs w:val="24"/>
+          <w:highlight w:val="yellow"/>
+        </w:rPr>
+        <w:t xml:space="preserve"> compression approach applied is encouraged</w:t>
+      </w:r>
+    </w:p>
+    <w:p>
+      <w:pPr>
+        <w:spacing w:before="120" w:after="0" w:line="240" w:lineRule="auto"/>
+        <w:rPr>
+          <w:color w:val="000000"/>
+          <w:szCs w:val="24"/>
+          <w:highlight w:val="yellow"/>
+        </w:rPr>
+      </w:pPr>
     </w:p>
     <w:p>
       <w:pPr>
@@ -3390,6 +3446,49 @@
           <w:szCs w:val="24"/>
         </w:rPr>
         <w:t>, i.e.:</w:t>
+      </w:r>
+    </w:p>
+    <w:p>
+      <w:pPr>
+        <w:jc w:val="both"/>
+        <w:rPr>
+          <w:b/>
+          <w:color w:val="000000"/>
+          <w:szCs w:val="24"/>
+        </w:rPr>
+      </w:pPr>
+      <w:r>
+        <w:rPr>
+          <w:b/>
+          <w:color w:val="000000"/>
+          <w:szCs w:val="24"/>
+        </w:rPr>
+        <w:t>For MPEG members</w:t>
+      </w:r>
+      <w:r>
+        <w:rPr>
+          <w:b/>
+          <w:color w:val="000000"/>
+          <w:szCs w:val="24"/>
+        </w:rPr>
+        <w:t xml:space="preserve">. </w:t>
+      </w:r>
+    </w:p>
+    <w:p>
+      <w:pPr>
+        <w:jc w:val="both"/>
+        <w:rPr>
+          <w:b/>
+          <w:color w:val="000000"/>
+          <w:szCs w:val="24"/>
+        </w:rPr>
+      </w:pPr>
+      <w:r>
+        <w:rPr>
+          <w:color w:val="000000"/>
+          <w:szCs w:val="24"/>
+        </w:rPr>
+        <w:t>Please follow the usual input documents submission procedure</w:t>
       </w:r>
     </w:p>
     <w:p>
@@ -3490,7 +3589,7 @@
             <w:rStyle w:val="Hyperlink"/>
             <w:szCs w:val="24"/>
           </w:rPr>
-          <w:t>input documents template</w:t>
+          <w:t>input document template</w:t>
         </w:r>
       </w:hyperlink>
       <w:r>
@@ -3499,6 +3598,142 @@
           <w:szCs w:val="24"/>
         </w:rPr>
         <w:t xml:space="preserve"> available on the MPEG portal</w:t>
+      </w:r>
+    </w:p>
+    <w:p>
+      <w:pPr>
+        <w:spacing w:before="120" w:after="0" w:line="240" w:lineRule="auto"/>
+        <w:rPr>
+          <w:color w:val="000000"/>
+          <w:szCs w:val="24"/>
+        </w:rPr>
+      </w:pPr>
+    </w:p>
+    <w:p>
+      <w:pPr>
+        <w:jc w:val="both"/>
+        <w:rPr>
+          <w:b/>
+          <w:color w:val="000000"/>
+          <w:szCs w:val="24"/>
+        </w:rPr>
+      </w:pPr>
+      <w:r>
+        <w:rPr>
+          <w:b/>
+          <w:color w:val="000000"/>
+          <w:szCs w:val="24"/>
+        </w:rPr>
+        <w:t xml:space="preserve">For </w:t>
+      </w:r>
+      <w:r>
+        <w:rPr>
+          <w:b/>
+          <w:color w:val="000000"/>
+          <w:szCs w:val="24"/>
+        </w:rPr>
+        <w:t xml:space="preserve">non </w:t>
+      </w:r>
+      <w:r>
+        <w:rPr>
+          <w:b/>
+          <w:color w:val="000000"/>
+          <w:szCs w:val="24"/>
+        </w:rPr>
+        <w:t>MPEG members</w:t>
+      </w:r>
+    </w:p>
+    <w:p>
+      <w:pPr>
+        <w:spacing w:before="120" w:after="0" w:line="240" w:lineRule="auto"/>
+        <w:rPr>
+          <w:color w:val="000000"/>
+          <w:szCs w:val="24"/>
+        </w:rPr>
+      </w:pPr>
+      <w:r>
+        <w:rPr>
+          <w:color w:val="000000"/>
+          <w:szCs w:val="24"/>
+        </w:rPr>
+        <w:t xml:space="preserve">Please use the </w:t>
+      </w:r>
+      <w:hyperlink r:id="rId10" w:history="1">
+        <w:r>
+          <w:rPr>
+            <w:rStyle w:val="Hyperlink"/>
+            <w:szCs w:val="24"/>
+          </w:rPr>
+          <w:t>input document template</w:t>
+        </w:r>
+      </w:hyperlink>
+      <w:r>
+        <w:rPr>
+          <w:color w:val="000000"/>
+          <w:szCs w:val="24"/>
+        </w:rPr>
+        <w:t xml:space="preserve"> available on the MPEG portal</w:t>
+      </w:r>
+      <w:r>
+        <w:rPr>
+          <w:color w:val="000000"/>
+          <w:szCs w:val="24"/>
+        </w:rPr>
+        <w:t xml:space="preserve"> and </w:t>
+      </w:r>
+      <w:r>
+        <w:rPr>
+          <w:color w:val="000000"/>
+          <w:szCs w:val="24"/>
+        </w:rPr>
+        <w:t xml:space="preserve">contact the </w:t>
+      </w:r>
+      <w:r>
+        <w:rPr>
+          <w:color w:val="000000"/>
+          <w:szCs w:val="24"/>
+        </w:rPr>
+        <w:t xml:space="preserve">reference </w:t>
+      </w:r>
+      <w:r>
+        <w:rPr>
+          <w:color w:val="000000"/>
+          <w:szCs w:val="24"/>
+        </w:rPr>
+        <w:t>persons listed in section 8</w:t>
+      </w:r>
+      <w:r>
+        <w:rPr>
+          <w:color w:val="000000"/>
+          <w:szCs w:val="24"/>
+        </w:rPr>
+        <w:t>.</w:t>
+      </w:r>
+    </w:p>
+    <w:p>
+      <w:pPr>
+        <w:spacing w:before="120" w:after="0" w:line="240" w:lineRule="auto"/>
+        <w:rPr>
+          <w:color w:val="000000"/>
+          <w:szCs w:val="24"/>
+        </w:rPr>
+      </w:pPr>
+    </w:p>
+    <w:p>
+      <w:pPr>
+        <w:spacing w:before="120" w:after="0" w:line="240" w:lineRule="auto"/>
+        <w:rPr>
+          <w:color w:val="000000"/>
+          <w:szCs w:val="24"/>
+        </w:rPr>
+      </w:pPr>
+      <w:r>
+        <w:rPr>
+          <w:color w:val="000000"/>
+          <w:szCs w:val="24"/>
+        </w:rPr>
+        <w:lastRenderedPageBreak/>
+        <w:t>For both MPEG members and non MPEG members the deadlines are the following:</w:t>
       </w:r>
     </w:p>
     <w:p>
@@ -3573,10 +3808,18 @@
     </w:p>
     <w:p>
       <w:pPr>
+        <w:spacing w:before="120" w:after="0" w:line="240" w:lineRule="auto"/>
+        <w:rPr>
+          <w:color w:val="000000"/>
+          <w:szCs w:val="24"/>
+        </w:rPr>
+      </w:pPr>
+    </w:p>
+    <w:p>
+      <w:pPr>
         <w:pStyle w:val="Heading2"/>
       </w:pPr>
       <w:r>
-        <w:lastRenderedPageBreak/>
         <w:t xml:space="preserve">Binaries and </w:t>
       </w:r>
       <w:proofErr w:type="spellStart"/>
@@ -3829,6 +4072,27 @@
           <w:szCs w:val="24"/>
           <w:lang w:eastAsia="ja-JP"/>
         </w:rPr>
+        <w:t xml:space="preserve"> (</w:t>
+      </w:r>
+      <w:r>
+        <w:rPr>
+          <w:szCs w:val="24"/>
+          <w:lang w:eastAsia="ja-JP"/>
+        </w:rPr>
+        <w:t>ostermann@TNT.UNI-HANNOVER.DE</w:t>
+      </w:r>
+      <w:r>
+        <w:rPr>
+          <w:szCs w:val="24"/>
+          <w:lang w:eastAsia="ja-JP"/>
+        </w:rPr>
+        <w:t>)</w:t>
+      </w:r>
+      <w:r>
+        <w:rPr>
+          <w:szCs w:val="24"/>
+          <w:lang w:eastAsia="ja-JP"/>
+        </w:rPr>
         <w:t xml:space="preserve">, Marco </w:t>
       </w:r>
       <w:proofErr w:type="spellStart"/>
@@ -3840,6 +4104,13 @@
         <w:t>Mattavelli</w:t>
       </w:r>
       <w:proofErr w:type="spellEnd"/>
+      <w:r>
+        <w:rPr>
+          <w:szCs w:val="24"/>
+          <w:lang w:eastAsia="ja-JP"/>
+        </w:rPr>
+        <w:t xml:space="preserve"> (marco.mattavelli@epfl.ch)</w:t>
+      </w:r>
     </w:p>
     <w:sdt>
       <w:sdtPr>
@@ -3856,15 +4127,11 @@
           <w:docPartUnique/>
         </w:docPartObj>
       </w:sdtPr>
+      <w:sdtEndPr/>
       <w:sdtContent>
         <w:p>
           <w:pPr>
             <w:pStyle w:val="Heading1"/>
-            <w:rPr>
-              <w:rFonts w:asciiTheme="minorHAnsi" w:eastAsiaTheme="minorHAnsi" w:hAnsiTheme="minorHAnsi" w:cstheme="minorBidi"/>
-              <w:noProof/>
-              <w:sz w:val="22"/>
-            </w:rPr>
           </w:pPr>
           <w:r>
             <w:t>References</w:t>
@@ -3872,35 +4139,44 @@
         </w:p>
         <w:sdt>
           <w:sdtPr>
+            <w:rPr>
+              <w:b/>
+            </w:rPr>
             <w:id w:val="-573587230"/>
             <w:bibliography/>
           </w:sdtPr>
           <w:sdtEndPr>
             <w:rPr>
-              <w:rFonts w:eastAsia="Calibri"/>
               <w:b w:val="0"/>
-              <w:sz w:val="24"/>
-              <w:szCs w:val="22"/>
-              <w:lang w:val="en-US" w:eastAsia="en-US"/>
             </w:rPr>
           </w:sdtEndPr>
           <w:sdtContent>
             <w:p>
               <w:pPr>
-                <w:pStyle w:val="Heading1"/>
                 <w:rPr>
-                  <w:rFonts w:asciiTheme="minorHAnsi" w:eastAsiaTheme="minorHAnsi" w:hAnsiTheme="minorHAnsi" w:cstheme="minorBidi"/>
-                  <w:noProof/>
-                  <w:sz w:val="22"/>
+                  <w:rFonts w:eastAsia="MS Mincho"/>
+                  <w:sz w:val="26"/>
                 </w:rPr>
               </w:pPr>
               <w:r>
+                <w:rPr>
+                  <w:rFonts w:eastAsia="MS Mincho"/>
+                  <w:sz w:val="26"/>
+                  <w:szCs w:val="20"/>
+                  <w:lang w:val="en-GB" w:eastAsia="ja-JP"/>
+                </w:rPr>
                 <w:fldChar w:fldCharType="begin"/>
               </w:r>
               <w:r>
                 <w:instrText xml:space="preserve"> BIBLIOGRAPHY </w:instrText>
               </w:r>
               <w:r>
+                <w:rPr>
+                  <w:rFonts w:eastAsia="MS Mincho"/>
+                  <w:sz w:val="26"/>
+                  <w:szCs w:val="20"/>
+                  <w:lang w:val="en-GB" w:eastAsia="ja-JP"/>
+                </w:rPr>
                 <w:fldChar w:fldCharType="separate"/>
               </w:r>
             </w:p>
@@ -4098,7 +4374,21 @@
                         <w:noProof/>
                         <w:lang w:val="en-GB"/>
                       </w:rPr>
-                      <w:t>M. Requirements, “N15094 - Investigation on genomic information compression and storage,” Geneva, 2015.</w:t>
+                      <w:t>M</w:t>
+                    </w:r>
+                    <w:r>
+                      <w:rPr>
+                        <w:noProof/>
+                        <w:lang w:val="en-GB"/>
+                      </w:rPr>
+                      <w:t>PEG</w:t>
+                    </w:r>
+                    <w:r>
+                      <w:rPr>
+                        <w:noProof/>
+                        <w:lang w:val="en-GB"/>
+                      </w:rPr>
+                      <w:t xml:space="preserve"> Requirements, “N15094 - Investigation on genomic information compression and storage,” Geneva, 2015.</w:t>
                     </w:r>
                   </w:p>
                 </w:tc>
@@ -4148,7 +4438,23 @@
                         <w:noProof/>
                         <w:lang w:val="en-GB"/>
                       </w:rPr>
-                      <w:t>M. Requirements, “N15092 - Database for Evaluation of Genome Compression and Storage,” Geneva, 2015.</w:t>
+                      <w:t>M</w:t>
+                    </w:r>
+                    <w:r>
+                      <w:rPr>
+                        <w:noProof/>
+                        <w:lang w:val="en-GB"/>
+                      </w:rPr>
+                      <w:t>PEG</w:t>
+                    </w:r>
+                    <w:bookmarkStart w:id="0" w:name="_GoBack"/>
+                    <w:bookmarkEnd w:id="0"/>
+                    <w:r>
+                      <w:rPr>
+                        <w:noProof/>
+                        <w:lang w:val="en-GB"/>
+                      </w:rPr>
+                      <w:t xml:space="preserve"> Requirements, “N15092 - Database for Evaluation of Genome Compression and Storage,” Geneva, 2015.</w:t>
                     </w:r>
                   </w:p>
                 </w:tc>
@@ -4287,9 +4593,9 @@
       </w:pPr>
     </w:p>
     <w:sectPr>
-      <w:headerReference w:type="even" r:id="rId10"/>
-      <w:headerReference w:type="default" r:id="rId11"/>
-      <w:headerReference w:type="first" r:id="rId12"/>
+      <w:headerReference w:type="even" r:id="rId11"/>
+      <w:headerReference w:type="default" r:id="rId12"/>
+      <w:headerReference w:type="first" r:id="rId13"/>
       <w:pgSz w:w="12240" w:h="15840"/>
       <w:pgMar w:top="1440" w:right="1170" w:bottom="1440" w:left="1530" w:header="720" w:footer="720" w:gutter="0"/>
       <w:cols w:space="720"/>
@@ -5326,7 +5632,7 @@
         <w:rFonts w:ascii="Courier New" w:hAnsi="Courier New" w:cs="Courier New" w:hint="default"/>
       </w:rPr>
     </w:lvl>
-    <w:lvl w:ilvl="2" w:tplc="04090005" w:tentative="1">
+    <w:lvl w:ilvl="2" w:tplc="04090005">
       <w:start w:val="1"/>
       <w:numFmt w:val="bullet"/>
       <w:lvlText w:val=""/>
@@ -5338,7 +5644,7 @@
         <w:rFonts w:ascii="Wingdings" w:hAnsi="Wingdings" w:hint="default"/>
       </w:rPr>
     </w:lvl>
-    <w:lvl w:ilvl="3" w:tplc="04090001" w:tentative="1">
+    <w:lvl w:ilvl="3" w:tplc="04090001">
       <w:start w:val="1"/>
       <w:numFmt w:val="bullet"/>
       <w:lvlText w:val=""/>
@@ -7232,7 +7538,7 @@
 </file>
 
 <file path=customXml/itemProps1.xml><?xml version="1.0" encoding="utf-8"?>
-<ds:datastoreItem xmlns:ds="http://schemas.openxmlformats.org/officeDocument/2006/customXml" ds:itemID="{B7C10AFF-E35F-4C8F-9E56-56C80AB1786D}">
+<ds:datastoreItem xmlns:ds="http://schemas.openxmlformats.org/officeDocument/2006/customXml" ds:itemID="{66F4F0DA-33B6-46D1-B6A2-60C5D256ED83}">
   <ds:schemaRefs>
     <ds:schemaRef ds:uri="http://schemas.openxmlformats.org/officeDocument/2006/bibliography"/>
   </ds:schemaRefs>

</xml_diff>